<commit_message>
update on 2023-08-01 16:30:28.054770
</commit_message>
<xml_diff>
--- a/DL深度学习.docx
+++ b/DL深度学习.docx
@@ -5117,12 +5117,6 @@
             <w:insideH w:val="single" w:color="auto" w:sz="4" w:space="0"/>
             <w:insideV w:val="single" w:color="auto" w:sz="4" w:space="0"/>
           </w:tblBorders>
-          <w:tblCellMar>
-            <w:top w:w="0" w:type="dxa"/>
-            <w:left w:w="108" w:type="dxa"/>
-            <w:bottom w:w="0" w:type="dxa"/>
-            <w:right w:w="108" w:type="dxa"/>
-          </w:tblCellMar>
         </w:tblPrEx>
         <w:tc>
           <w:tcPr>
@@ -5945,12 +5939,6 @@
             <w:insideH w:val="single" w:color="auto" w:sz="4" w:space="0"/>
             <w:insideV w:val="single" w:color="auto" w:sz="4" w:space="0"/>
           </w:tblBorders>
-          <w:tblCellMar>
-            <w:top w:w="0" w:type="dxa"/>
-            <w:left w:w="108" w:type="dxa"/>
-            <w:bottom w:w="0" w:type="dxa"/>
-            <w:right w:w="108" w:type="dxa"/>
-          </w:tblCellMar>
         </w:tblPrEx>
         <w:tc>
           <w:tcPr>
@@ -6283,6 +6271,12 @@
             <w:insideH w:val="single" w:color="auto" w:sz="4" w:space="0"/>
             <w:insideV w:val="single" w:color="auto" w:sz="4" w:space="0"/>
           </w:tblBorders>
+          <w:tblCellMar>
+            <w:top w:w="0" w:type="dxa"/>
+            <w:left w:w="108" w:type="dxa"/>
+            <w:bottom w:w="0" w:type="dxa"/>
+            <w:right w:w="108" w:type="dxa"/>
+          </w:tblCellMar>
         </w:tblPrEx>
         <w:tc>
           <w:tcPr>
@@ -6362,6 +6356,12 @@
             <w:insideH w:val="single" w:color="auto" w:sz="4" w:space="0"/>
             <w:insideV w:val="single" w:color="auto" w:sz="4" w:space="0"/>
           </w:tblBorders>
+          <w:tblCellMar>
+            <w:top w:w="0" w:type="dxa"/>
+            <w:left w:w="108" w:type="dxa"/>
+            <w:bottom w:w="0" w:type="dxa"/>
+            <w:right w:w="108" w:type="dxa"/>
+          </w:tblCellMar>
         </w:tblPrEx>
         <w:tc>
           <w:tcPr>
@@ -7377,12 +7377,6 @@
             <w:insideH w:val="single" w:color="auto" w:sz="4" w:space="0"/>
             <w:insideV w:val="single" w:color="auto" w:sz="4" w:space="0"/>
           </w:tblBorders>
-          <w:tblCellMar>
-            <w:top w:w="0" w:type="dxa"/>
-            <w:left w:w="108" w:type="dxa"/>
-            <w:bottom w:w="0" w:type="dxa"/>
-            <w:right w:w="108" w:type="dxa"/>
-          </w:tblCellMar>
         </w:tblPrEx>
         <w:trPr>
           <w:trHeight w:val="128" w:hRule="atLeast"/>
@@ -10770,8 +10764,8 @@
           <w:color w:val="00B0F0"/>
         </w:rPr>
       </w:pPr>
-      <w:bookmarkStart w:id="11" w:name="_Toc14682"/>
-      <w:bookmarkStart w:id="12" w:name="_Toc5488"/>
+      <w:bookmarkStart w:id="11" w:name="_Toc5488"/>
+      <w:bookmarkStart w:id="12" w:name="_Toc14682"/>
       <w:r>
         <w:rPr>
           <w:rFonts w:hint="eastAsia"/>
@@ -11263,8 +11257,8 @@
           <w:color w:val="00B0F0"/>
         </w:rPr>
       </w:pPr>
-      <w:bookmarkStart w:id="13" w:name="_Toc3527"/>
-      <w:bookmarkStart w:id="14" w:name="_Toc18880"/>
+      <w:bookmarkStart w:id="13" w:name="_Toc18880"/>
+      <w:bookmarkStart w:id="14" w:name="_Toc3527"/>
       <w:r>
         <w:rPr>
           <w:rFonts w:hint="eastAsia"/>
@@ -13639,7 +13633,7 @@
                 <w:color w:val="FF0000"/>
                 <w:lang w:val="en-US" w:eastAsia="zh-CN"/>
               </w:rPr>
-              <w:t>create_study(study_name, direction)</w:t>
+              <w:t>create_study(study_name, direction, pruner)</w:t>
             </w:r>
           </w:p>
         </w:tc>
@@ -14915,6 +14909,178 @@
                 <w:lang w:val="en-US" w:eastAsia="zh-CN"/>
               </w:rPr>
               <w:t>试验数据表</w:t>
+            </w:r>
+          </w:p>
+        </w:tc>
+      </w:tr>
+    </w:tbl>
+    <w:p>
+      <w:pPr>
+        <w:rPr>
+          <w:color w:val="00B0F0"/>
+        </w:rPr>
+      </w:pPr>
+    </w:p>
+    <w:tbl>
+      <w:tblPr>
+        <w:tblStyle w:val="11"/>
+        <w:tblW w:w="0" w:type="auto"/>
+        <w:tblInd w:w="0" w:type="dxa"/>
+        <w:tblBorders>
+          <w:top w:val="single" w:color="auto" w:sz="4" w:space="0"/>
+          <w:left w:val="single" w:color="auto" w:sz="4" w:space="0"/>
+          <w:bottom w:val="single" w:color="auto" w:sz="4" w:space="0"/>
+          <w:right w:val="single" w:color="auto" w:sz="4" w:space="0"/>
+          <w:insideH w:val="single" w:color="auto" w:sz="4" w:space="0"/>
+          <w:insideV w:val="single" w:color="auto" w:sz="4" w:space="0"/>
+        </w:tblBorders>
+        <w:tblLayout w:type="autofit"/>
+        <w:tblCellMar>
+          <w:top w:w="0" w:type="dxa"/>
+          <w:left w:w="108" w:type="dxa"/>
+          <w:bottom w:w="0" w:type="dxa"/>
+          <w:right w:w="108" w:type="dxa"/>
+        </w:tblCellMar>
+      </w:tblPr>
+      <w:tblGrid>
+        <w:gridCol w:w="4463"/>
+        <w:gridCol w:w="1268"/>
+      </w:tblGrid>
+      <w:tr>
+        <w:tblPrEx>
+          <w:tblBorders>
+            <w:top w:val="single" w:color="auto" w:sz="4" w:space="0"/>
+            <w:left w:val="single" w:color="auto" w:sz="4" w:space="0"/>
+            <w:bottom w:val="single" w:color="auto" w:sz="4" w:space="0"/>
+            <w:right w:val="single" w:color="auto" w:sz="4" w:space="0"/>
+            <w:insideH w:val="single" w:color="auto" w:sz="4" w:space="0"/>
+            <w:insideV w:val="single" w:color="auto" w:sz="4" w:space="0"/>
+          </w:tblBorders>
+          <w:tblCellMar>
+            <w:top w:w="0" w:type="dxa"/>
+            <w:left w:w="108" w:type="dxa"/>
+            <w:bottom w:w="0" w:type="dxa"/>
+            <w:right w:w="108" w:type="dxa"/>
+          </w:tblCellMar>
+        </w:tblPrEx>
+        <w:trPr>
+          <w:trHeight w:val="128" w:hRule="atLeast"/>
+        </w:trPr>
+        <w:tc>
+          <w:tcPr>
+            <w:tcW w:w="0" w:type="auto"/>
+            <w:gridSpan w:val="2"/>
+            <w:vAlign w:val="center"/>
+          </w:tcPr>
+          <w:p>
+            <w:pPr>
+              <w:pStyle w:val="19"/>
+              <w:jc w:val="both"/>
+              <w:rPr>
+                <w:rFonts w:hint="eastAsia" w:eastAsia="华文中宋"/>
+                <w:color w:val="ED7D31" w:themeColor="accent2"/>
+                <w:lang w:val="en-US" w:eastAsia="zh-CN"/>
+                <w14:textFill>
+                  <w14:solidFill>
+                    <w14:schemeClr w14:val="accent2"/>
+                  </w14:solidFill>
+                </w14:textFill>
+              </w:rPr>
+            </w:pPr>
+            <w:r>
+              <w:rPr>
+                <w:rFonts w:hint="eastAsia"/>
+                <w:color w:val="ED7D31" w:themeColor="accent2"/>
+                <w:lang w:val="en-US" w:eastAsia="zh-CN"/>
+                <w14:textFill>
+                  <w14:solidFill>
+                    <w14:schemeClr w14:val="accent2"/>
+                  </w14:solidFill>
+                </w14:textFill>
+              </w:rPr>
+              <w:t>裁剪器pruners：</w:t>
+            </w:r>
+          </w:p>
+        </w:tc>
+      </w:tr>
+      <w:tr>
+        <w:tblPrEx>
+          <w:tblBorders>
+            <w:top w:val="single" w:color="auto" w:sz="4" w:space="0"/>
+            <w:left w:val="single" w:color="auto" w:sz="4" w:space="0"/>
+            <w:bottom w:val="single" w:color="auto" w:sz="4" w:space="0"/>
+            <w:right w:val="single" w:color="auto" w:sz="4" w:space="0"/>
+            <w:insideH w:val="single" w:color="auto" w:sz="4" w:space="0"/>
+            <w:insideV w:val="single" w:color="auto" w:sz="4" w:space="0"/>
+          </w:tblBorders>
+          <w:tblCellMar>
+            <w:top w:w="0" w:type="dxa"/>
+            <w:left w:w="108" w:type="dxa"/>
+            <w:bottom w:w="0" w:type="dxa"/>
+            <w:right w:w="108" w:type="dxa"/>
+          </w:tblCellMar>
+        </w:tblPrEx>
+        <w:trPr>
+          <w:trHeight w:val="128" w:hRule="atLeast"/>
+        </w:trPr>
+        <w:tc>
+          <w:tcPr>
+            <w:tcW w:w="0" w:type="auto"/>
+            <w:vAlign w:val="center"/>
+          </w:tcPr>
+          <w:p>
+            <w:pPr>
+              <w:jc w:val="both"/>
+              <w:rPr>
+                <w:rFonts w:hint="default" w:eastAsia="华文中宋"/>
+                <w:color w:val="00B0F0"/>
+                <w:lang w:val="en-US" w:eastAsia="zh-CN"/>
+              </w:rPr>
+            </w:pPr>
+            <w:r>
+              <w:rPr>
+                <w:rFonts w:hint="eastAsia"/>
+                <w:color w:val="FF0000"/>
+                <w:lang w:val="en-US" w:eastAsia="zh-CN"/>
+              </w:rPr>
+              <w:t>PatientPruner(wrapped_pruner, patience)</w:t>
+            </w:r>
+          </w:p>
+        </w:tc>
+        <w:tc>
+          <w:tcPr>
+            <w:tcW w:w="0" w:type="auto"/>
+            <w:vAlign w:val="center"/>
+          </w:tcPr>
+          <w:p>
+            <w:pPr>
+              <w:pStyle w:val="19"/>
+              <w:jc w:val="both"/>
+              <w:rPr>
+                <w:rFonts w:hint="default" w:eastAsia="华文中宋"/>
+                <w:color w:val="00B0F0"/>
+                <w:lang w:val="en-US" w:eastAsia="zh-CN"/>
+              </w:rPr>
+            </w:pPr>
+            <w:r>
+              <w:rPr>
+                <w:rFonts w:hint="eastAsia"/>
+                <w:lang w:val="en-US" w:eastAsia="zh-CN"/>
+              </w:rPr>
+              <w:t>耐心</w:t>
+            </w:r>
+            <w:r>
+              <w:rPr>
+                <w:rFonts w:hint="eastAsia"/>
+                <w:color w:val="ED7D31" w:themeColor="accent2"/>
+                <w:lang w:val="en-US" w:eastAsia="zh-CN"/>
+                <w14:textFill>
+                  <w14:solidFill>
+                    <w14:schemeClr w14:val="accent2"/>
+                  </w14:solidFill>
+                </w14:textFill>
+              </w:rPr>
+              <w:t>裁剪器</w:t>
             </w:r>
           </w:p>
         </w:tc>
@@ -15906,12 +16072,6 @@
             <w:insideH w:val="single" w:color="auto" w:sz="4" w:space="0"/>
             <w:insideV w:val="single" w:color="auto" w:sz="4" w:space="0"/>
           </w:tblBorders>
-          <w:tblCellMar>
-            <w:top w:w="0" w:type="dxa"/>
-            <w:left w:w="108" w:type="dxa"/>
-            <w:bottom w:w="0" w:type="dxa"/>
-            <w:right w:w="108" w:type="dxa"/>
-          </w:tblCellMar>
         </w:tblPrEx>
         <w:tc>
           <w:tcPr>
@@ -16101,12 +16261,6 @@
             <w:insideH w:val="single" w:color="auto" w:sz="4" w:space="0"/>
             <w:insideV w:val="single" w:color="auto" w:sz="4" w:space="0"/>
           </w:tblBorders>
-          <w:tblCellMar>
-            <w:top w:w="0" w:type="dxa"/>
-            <w:left w:w="108" w:type="dxa"/>
-            <w:bottom w:w="0" w:type="dxa"/>
-            <w:right w:w="108" w:type="dxa"/>
-          </w:tblCellMar>
         </w:tblPrEx>
         <w:tc>
           <w:tcPr>
@@ -20228,12 +20382,6 @@
             <w:insideH w:val="single" w:color="auto" w:sz="4" w:space="0"/>
             <w:insideV w:val="single" w:color="auto" w:sz="4" w:space="0"/>
           </w:tblBorders>
-          <w:tblCellMar>
-            <w:top w:w="0" w:type="dxa"/>
-            <w:left w:w="108" w:type="dxa"/>
-            <w:bottom w:w="0" w:type="dxa"/>
-            <w:right w:w="108" w:type="dxa"/>
-          </w:tblCellMar>
         </w:tblPrEx>
         <w:tc>
           <w:tcPr>
@@ -21157,12 +21305,6 @@
             <w:insideH w:val="single" w:color="auto" w:sz="4" w:space="0"/>
             <w:insideV w:val="single" w:color="auto" w:sz="4" w:space="0"/>
           </w:tblBorders>
-          <w:tblCellMar>
-            <w:top w:w="0" w:type="dxa"/>
-            <w:left w:w="108" w:type="dxa"/>
-            <w:bottom w:w="0" w:type="dxa"/>
-            <w:right w:w="108" w:type="dxa"/>
-          </w:tblCellMar>
         </w:tblPrEx>
         <w:tc>
           <w:tcPr>
@@ -26945,6 +27087,12 @@
             <w:insideH w:val="single" w:color="auto" w:sz="4" w:space="0"/>
             <w:insideV w:val="single" w:color="auto" w:sz="4" w:space="0"/>
           </w:tblBorders>
+          <w:tblCellMar>
+            <w:top w:w="0" w:type="dxa"/>
+            <w:left w:w="108" w:type="dxa"/>
+            <w:bottom w:w="0" w:type="dxa"/>
+            <w:right w:w="108" w:type="dxa"/>
+          </w:tblCellMar>
         </w:tblPrEx>
         <w:tc>
           <w:tcPr>
@@ -27054,6 +27202,12 @@
             <w:insideH w:val="single" w:color="auto" w:sz="4" w:space="0"/>
             <w:insideV w:val="single" w:color="auto" w:sz="4" w:space="0"/>
           </w:tblBorders>
+          <w:tblCellMar>
+            <w:top w:w="0" w:type="dxa"/>
+            <w:left w:w="108" w:type="dxa"/>
+            <w:bottom w:w="0" w:type="dxa"/>
+            <w:right w:w="108" w:type="dxa"/>
+          </w:tblCellMar>
         </w:tblPrEx>
         <w:tc>
           <w:tcPr>
@@ -29250,12 +29404,6 @@
             <w:insideH w:val="single" w:color="auto" w:sz="4" w:space="0"/>
             <w:insideV w:val="single" w:color="auto" w:sz="4" w:space="0"/>
           </w:tblBorders>
-          <w:tblCellMar>
-            <w:top w:w="0" w:type="dxa"/>
-            <w:left w:w="108" w:type="dxa"/>
-            <w:bottom w:w="0" w:type="dxa"/>
-            <w:right w:w="108" w:type="dxa"/>
-          </w:tblCellMar>
         </w:tblPrEx>
         <w:trPr>
           <w:trHeight w:val="90" w:hRule="atLeast"/>
@@ -29881,12 +30029,6 @@
             <w:insideH w:val="single" w:color="auto" w:sz="4" w:space="0"/>
             <w:insideV w:val="single" w:color="auto" w:sz="4" w:space="0"/>
           </w:tblBorders>
-          <w:tblCellMar>
-            <w:top w:w="0" w:type="dxa"/>
-            <w:left w:w="108" w:type="dxa"/>
-            <w:bottom w:w="0" w:type="dxa"/>
-            <w:right w:w="108" w:type="dxa"/>
-          </w:tblCellMar>
         </w:tblPrEx>
         <w:tc>
           <w:tcPr>
@@ -31294,12 +31436,6 @@
             <w:insideH w:val="single" w:color="auto" w:sz="4" w:space="0"/>
             <w:insideV w:val="single" w:color="auto" w:sz="4" w:space="0"/>
           </w:tblBorders>
-          <w:tblCellMar>
-            <w:top w:w="0" w:type="dxa"/>
-            <w:left w:w="108" w:type="dxa"/>
-            <w:bottom w:w="0" w:type="dxa"/>
-            <w:right w:w="108" w:type="dxa"/>
-          </w:tblCellMar>
         </w:tblPrEx>
         <w:trPr>
           <w:trHeight w:val="90" w:hRule="atLeast"/>
@@ -31492,6 +31628,12 @@
             <w:insideH w:val="single" w:color="auto" w:sz="4" w:space="0"/>
             <w:insideV w:val="single" w:color="auto" w:sz="4" w:space="0"/>
           </w:tblBorders>
+          <w:tblCellMar>
+            <w:top w:w="0" w:type="dxa"/>
+            <w:left w:w="108" w:type="dxa"/>
+            <w:bottom w:w="0" w:type="dxa"/>
+            <w:right w:w="108" w:type="dxa"/>
+          </w:tblCellMar>
         </w:tblPrEx>
         <w:tc>
           <w:tcPr>
@@ -31545,6 +31687,12 @@
             <w:insideH w:val="single" w:color="auto" w:sz="4" w:space="0"/>
             <w:insideV w:val="single" w:color="auto" w:sz="4" w:space="0"/>
           </w:tblBorders>
+          <w:tblCellMar>
+            <w:top w:w="0" w:type="dxa"/>
+            <w:left w:w="108" w:type="dxa"/>
+            <w:bottom w:w="0" w:type="dxa"/>
+            <w:right w:w="108" w:type="dxa"/>
+          </w:tblCellMar>
         </w:tblPrEx>
         <w:trPr>
           <w:trHeight w:val="90" w:hRule="atLeast"/>
@@ -31821,6 +31969,12 @@
             <w:insideH w:val="single" w:color="auto" w:sz="4" w:space="0"/>
             <w:insideV w:val="single" w:color="auto" w:sz="4" w:space="0"/>
           </w:tblBorders>
+          <w:tblCellMar>
+            <w:top w:w="0" w:type="dxa"/>
+            <w:left w:w="108" w:type="dxa"/>
+            <w:bottom w:w="0" w:type="dxa"/>
+            <w:right w:w="108" w:type="dxa"/>
+          </w:tblCellMar>
         </w:tblPrEx>
         <w:tc>
           <w:tcPr>
@@ -31860,6 +32014,12 @@
             <w:insideH w:val="single" w:color="auto" w:sz="4" w:space="0"/>
             <w:insideV w:val="single" w:color="auto" w:sz="4" w:space="0"/>
           </w:tblBorders>
+          <w:tblCellMar>
+            <w:top w:w="0" w:type="dxa"/>
+            <w:left w:w="108" w:type="dxa"/>
+            <w:bottom w:w="0" w:type="dxa"/>
+            <w:right w:w="108" w:type="dxa"/>
+          </w:tblCellMar>
         </w:tblPrEx>
         <w:trPr>
           <w:trHeight w:val="313" w:hRule="atLeast"/>
@@ -31937,6 +32097,12 @@
             <w:insideH w:val="single" w:color="auto" w:sz="4" w:space="0"/>
             <w:insideV w:val="single" w:color="auto" w:sz="4" w:space="0"/>
           </w:tblBorders>
+          <w:tblCellMar>
+            <w:top w:w="0" w:type="dxa"/>
+            <w:left w:w="108" w:type="dxa"/>
+            <w:bottom w:w="0" w:type="dxa"/>
+            <w:right w:w="108" w:type="dxa"/>
+          </w:tblCellMar>
         </w:tblPrEx>
         <w:trPr>
           <w:trHeight w:val="313" w:hRule="atLeast"/>
@@ -33762,12 +33928,6 @@
             <w:insideH w:val="single" w:color="auto" w:sz="4" w:space="0"/>
             <w:insideV w:val="single" w:color="auto" w:sz="4" w:space="0"/>
           </w:tblBorders>
-          <w:tblCellMar>
-            <w:top w:w="0" w:type="dxa"/>
-            <w:left w:w="108" w:type="dxa"/>
-            <w:bottom w:w="0" w:type="dxa"/>
-            <w:right w:w="108" w:type="dxa"/>
-          </w:tblCellMar>
         </w:tblPrEx>
         <w:tc>
           <w:tcPr>
@@ -34674,6 +34834,12 @@
             <w:insideH w:val="single" w:color="auto" w:sz="4" w:space="0"/>
             <w:insideV w:val="single" w:color="auto" w:sz="4" w:space="0"/>
           </w:tblBorders>
+          <w:tblCellMar>
+            <w:top w:w="0" w:type="dxa"/>
+            <w:left w:w="108" w:type="dxa"/>
+            <w:bottom w:w="0" w:type="dxa"/>
+            <w:right w:w="108" w:type="dxa"/>
+          </w:tblCellMar>
         </w:tblPrEx>
         <w:tc>
           <w:tcPr>
@@ -43329,12 +43495,6 @@
             <w:insideH w:val="single" w:color="auto" w:sz="4" w:space="0"/>
             <w:insideV w:val="single" w:color="auto" w:sz="4" w:space="0"/>
           </w:tblBorders>
-          <w:tblCellMar>
-            <w:top w:w="0" w:type="dxa"/>
-            <w:left w:w="108" w:type="dxa"/>
-            <w:bottom w:w="0" w:type="dxa"/>
-            <w:right w:w="108" w:type="dxa"/>
-          </w:tblCellMar>
         </w:tblPrEx>
         <w:tc>
           <w:tcPr>
@@ -43666,12 +43826,6 @@
             <w:insideH w:val="single" w:color="auto" w:sz="4" w:space="0"/>
             <w:insideV w:val="single" w:color="auto" w:sz="4" w:space="0"/>
           </w:tblBorders>
-          <w:tblCellMar>
-            <w:top w:w="0" w:type="dxa"/>
-            <w:left w:w="108" w:type="dxa"/>
-            <w:bottom w:w="0" w:type="dxa"/>
-            <w:right w:w="108" w:type="dxa"/>
-          </w:tblCellMar>
         </w:tblPrEx>
         <w:tc>
           <w:tcPr>
@@ -43794,6 +43948,12 @@
             <w:insideH w:val="single" w:color="auto" w:sz="4" w:space="0"/>
             <w:insideV w:val="single" w:color="auto" w:sz="4" w:space="0"/>
           </w:tblBorders>
+          <w:tblCellMar>
+            <w:top w:w="0" w:type="dxa"/>
+            <w:left w:w="108" w:type="dxa"/>
+            <w:bottom w:w="0" w:type="dxa"/>
+            <w:right w:w="108" w:type="dxa"/>
+          </w:tblCellMar>
         </w:tblPrEx>
         <w:tc>
           <w:tcPr>
@@ -44277,6 +44437,12 @@
             <w:insideH w:val="single" w:color="auto" w:sz="4" w:space="0"/>
             <w:insideV w:val="single" w:color="auto" w:sz="4" w:space="0"/>
           </w:tblBorders>
+          <w:tblCellMar>
+            <w:top w:w="0" w:type="dxa"/>
+            <w:left w:w="108" w:type="dxa"/>
+            <w:bottom w:w="0" w:type="dxa"/>
+            <w:right w:w="108" w:type="dxa"/>
+          </w:tblCellMar>
         </w:tblPrEx>
         <w:tc>
           <w:tcPr>
@@ -44951,6 +45117,12 @@
             <w:insideH w:val="single" w:color="auto" w:sz="4" w:space="0"/>
             <w:insideV w:val="single" w:color="auto" w:sz="4" w:space="0"/>
           </w:tblBorders>
+          <w:tblCellMar>
+            <w:top w:w="0" w:type="dxa"/>
+            <w:left w:w="108" w:type="dxa"/>
+            <w:bottom w:w="0" w:type="dxa"/>
+            <w:right w:w="108" w:type="dxa"/>
+          </w:tblCellMar>
         </w:tblPrEx>
         <w:tc>
           <w:tcPr>
@@ -45005,12 +45177,6 @@
             <w:insideH w:val="single" w:color="auto" w:sz="4" w:space="0"/>
             <w:insideV w:val="single" w:color="auto" w:sz="4" w:space="0"/>
           </w:tblBorders>
-          <w:tblCellMar>
-            <w:top w:w="0" w:type="dxa"/>
-            <w:left w:w="108" w:type="dxa"/>
-            <w:bottom w:w="0" w:type="dxa"/>
-            <w:right w:w="108" w:type="dxa"/>
-          </w:tblCellMar>
         </w:tblPrEx>
         <w:tc>
           <w:tcPr>
@@ -47821,6 +47987,12 @@
             <w:insideH w:val="single" w:color="auto" w:sz="4" w:space="0"/>
             <w:insideV w:val="single" w:color="auto" w:sz="4" w:space="0"/>
           </w:tblBorders>
+          <w:tblCellMar>
+            <w:top w:w="0" w:type="dxa"/>
+            <w:left w:w="108" w:type="dxa"/>
+            <w:bottom w:w="0" w:type="dxa"/>
+            <w:right w:w="108" w:type="dxa"/>
+          </w:tblCellMar>
         </w:tblPrEx>
         <w:tc>
           <w:tcPr>
@@ -48753,6 +48925,12 @@
             <w:insideH w:val="single" w:color="auto" w:sz="4" w:space="0"/>
             <w:insideV w:val="single" w:color="auto" w:sz="4" w:space="0"/>
           </w:tblBorders>
+          <w:tblCellMar>
+            <w:top w:w="0" w:type="dxa"/>
+            <w:left w:w="108" w:type="dxa"/>
+            <w:bottom w:w="0" w:type="dxa"/>
+            <w:right w:w="108" w:type="dxa"/>
+          </w:tblCellMar>
         </w:tblPrEx>
         <w:tc>
           <w:tcPr>
@@ -50252,12 +50430,6 @@
             <w:insideH w:val="single" w:color="auto" w:sz="4" w:space="0"/>
             <w:insideV w:val="single" w:color="auto" w:sz="4" w:space="0"/>
           </w:tblBorders>
-          <w:tblCellMar>
-            <w:top w:w="0" w:type="dxa"/>
-            <w:left w:w="108" w:type="dxa"/>
-            <w:bottom w:w="0" w:type="dxa"/>
-            <w:right w:w="108" w:type="dxa"/>
-          </w:tblCellMar>
         </w:tblPrEx>
         <w:tc>
           <w:tcPr>
@@ -51055,6 +51227,12 @@
             <w:insideH w:val="single" w:color="auto" w:sz="4" w:space="0"/>
             <w:insideV w:val="single" w:color="auto" w:sz="4" w:space="0"/>
           </w:tblBorders>
+          <w:tblCellMar>
+            <w:top w:w="0" w:type="dxa"/>
+            <w:left w:w="108" w:type="dxa"/>
+            <w:bottom w:w="0" w:type="dxa"/>
+            <w:right w:w="108" w:type="dxa"/>
+          </w:tblCellMar>
         </w:tblPrEx>
         <w:tc>
           <w:tcPr>
@@ -53458,6 +53636,12 @@
             <w:insideH w:val="single" w:color="auto" w:sz="4" w:space="0"/>
             <w:insideV w:val="single" w:color="auto" w:sz="4" w:space="0"/>
           </w:tblBorders>
+          <w:tblCellMar>
+            <w:top w:w="0" w:type="dxa"/>
+            <w:left w:w="108" w:type="dxa"/>
+            <w:bottom w:w="0" w:type="dxa"/>
+            <w:right w:w="108" w:type="dxa"/>
+          </w:tblCellMar>
         </w:tblPrEx>
         <w:tc>
           <w:tcPr>

</xml_diff>

<commit_message>
update on 2023-09-12 18:53:50.431420
</commit_message>
<xml_diff>
--- a/DL深度学习.docx
+++ b/DL深度学习.docx
@@ -5117,6 +5117,12 @@
             <w:insideH w:val="single" w:color="auto" w:sz="4" w:space="0"/>
             <w:insideV w:val="single" w:color="auto" w:sz="4" w:space="0"/>
           </w:tblBorders>
+          <w:tblCellMar>
+            <w:top w:w="0" w:type="dxa"/>
+            <w:left w:w="108" w:type="dxa"/>
+            <w:bottom w:w="0" w:type="dxa"/>
+            <w:right w:w="108" w:type="dxa"/>
+          </w:tblCellMar>
         </w:tblPrEx>
         <w:tc>
           <w:tcPr>
@@ -5939,6 +5945,12 @@
             <w:insideH w:val="single" w:color="auto" w:sz="4" w:space="0"/>
             <w:insideV w:val="single" w:color="auto" w:sz="4" w:space="0"/>
           </w:tblBorders>
+          <w:tblCellMar>
+            <w:top w:w="0" w:type="dxa"/>
+            <w:left w:w="108" w:type="dxa"/>
+            <w:bottom w:w="0" w:type="dxa"/>
+            <w:right w:w="108" w:type="dxa"/>
+          </w:tblCellMar>
         </w:tblPrEx>
         <w:tc>
           <w:tcPr>
@@ -7377,6 +7389,12 @@
             <w:insideH w:val="single" w:color="auto" w:sz="4" w:space="0"/>
             <w:insideV w:val="single" w:color="auto" w:sz="4" w:space="0"/>
           </w:tblBorders>
+          <w:tblCellMar>
+            <w:top w:w="0" w:type="dxa"/>
+            <w:left w:w="108" w:type="dxa"/>
+            <w:bottom w:w="0" w:type="dxa"/>
+            <w:right w:w="108" w:type="dxa"/>
+          </w:tblCellMar>
         </w:tblPrEx>
         <w:trPr>
           <w:trHeight w:val="128" w:hRule="atLeast"/>
@@ -8164,6 +8182,12 @@
             <w:insideH w:val="single" w:color="auto" w:sz="4" w:space="0"/>
             <w:insideV w:val="single" w:color="auto" w:sz="4" w:space="0"/>
           </w:tblBorders>
+          <w:tblCellMar>
+            <w:top w:w="0" w:type="dxa"/>
+            <w:left w:w="108" w:type="dxa"/>
+            <w:bottom w:w="0" w:type="dxa"/>
+            <w:right w:w="108" w:type="dxa"/>
+          </w:tblCellMar>
         </w:tblPrEx>
         <w:trPr>
           <w:trHeight w:val="104" w:hRule="atLeast"/>
@@ -10764,8 +10788,8 @@
           <w:color w:val="00B0F0"/>
         </w:rPr>
       </w:pPr>
-      <w:bookmarkStart w:id="11" w:name="_Toc5488"/>
-      <w:bookmarkStart w:id="12" w:name="_Toc14682"/>
+      <w:bookmarkStart w:id="11" w:name="_Toc14682"/>
+      <w:bookmarkStart w:id="12" w:name="_Toc5488"/>
       <w:r>
         <w:rPr>
           <w:rFonts w:hint="eastAsia"/>
@@ -11719,12 +11743,6 @@
             <w:insideH w:val="single" w:color="auto" w:sz="4" w:space="0"/>
             <w:insideV w:val="single" w:color="auto" w:sz="4" w:space="0"/>
           </w:tblBorders>
-          <w:tblCellMar>
-            <w:top w:w="0" w:type="dxa"/>
-            <w:left w:w="108" w:type="dxa"/>
-            <w:bottom w:w="0" w:type="dxa"/>
-            <w:right w:w="108" w:type="dxa"/>
-          </w:tblCellMar>
         </w:tblPrEx>
         <w:tc>
           <w:tcPr>
@@ -12893,6 +12911,8 @@
               </w:rPr>
               <w:t>Trial(study, trial_id)</w:t>
             </w:r>
+            <w:bookmarkStart w:id="45" w:name="_GoBack"/>
+            <w:bookmarkEnd w:id="45"/>
           </w:p>
         </w:tc>
         <w:tc>
@@ -16072,6 +16092,12 @@
             <w:insideH w:val="single" w:color="auto" w:sz="4" w:space="0"/>
             <w:insideV w:val="single" w:color="auto" w:sz="4" w:space="0"/>
           </w:tblBorders>
+          <w:tblCellMar>
+            <w:top w:w="0" w:type="dxa"/>
+            <w:left w:w="108" w:type="dxa"/>
+            <w:bottom w:w="0" w:type="dxa"/>
+            <w:right w:w="108" w:type="dxa"/>
+          </w:tblCellMar>
         </w:tblPrEx>
         <w:tc>
           <w:tcPr>
@@ -16261,6 +16287,12 @@
             <w:insideH w:val="single" w:color="auto" w:sz="4" w:space="0"/>
             <w:insideV w:val="single" w:color="auto" w:sz="4" w:space="0"/>
           </w:tblBorders>
+          <w:tblCellMar>
+            <w:top w:w="0" w:type="dxa"/>
+            <w:left w:w="108" w:type="dxa"/>
+            <w:bottom w:w="0" w:type="dxa"/>
+            <w:right w:w="108" w:type="dxa"/>
+          </w:tblCellMar>
         </w:tblPrEx>
         <w:tc>
           <w:tcPr>
@@ -18922,12 +18954,6 @@
             <w:insideH w:val="single" w:color="auto" w:sz="4" w:space="0"/>
             <w:insideV w:val="single" w:color="auto" w:sz="4" w:space="0"/>
           </w:tblBorders>
-          <w:tblCellMar>
-            <w:top w:w="0" w:type="dxa"/>
-            <w:left w:w="108" w:type="dxa"/>
-            <w:bottom w:w="0" w:type="dxa"/>
-            <w:right w:w="108" w:type="dxa"/>
-          </w:tblCellMar>
         </w:tblPrEx>
         <w:tc>
           <w:tcPr>
@@ -20382,6 +20408,12 @@
             <w:insideH w:val="single" w:color="auto" w:sz="4" w:space="0"/>
             <w:insideV w:val="single" w:color="auto" w:sz="4" w:space="0"/>
           </w:tblBorders>
+          <w:tblCellMar>
+            <w:top w:w="0" w:type="dxa"/>
+            <w:left w:w="108" w:type="dxa"/>
+            <w:bottom w:w="0" w:type="dxa"/>
+            <w:right w:w="108" w:type="dxa"/>
+          </w:tblCellMar>
         </w:tblPrEx>
         <w:tc>
           <w:tcPr>
@@ -21305,6 +21337,12 @@
             <w:insideH w:val="single" w:color="auto" w:sz="4" w:space="0"/>
             <w:insideV w:val="single" w:color="auto" w:sz="4" w:space="0"/>
           </w:tblBorders>
+          <w:tblCellMar>
+            <w:top w:w="0" w:type="dxa"/>
+            <w:left w:w="108" w:type="dxa"/>
+            <w:bottom w:w="0" w:type="dxa"/>
+            <w:right w:w="108" w:type="dxa"/>
+          </w:tblCellMar>
         </w:tblPrEx>
         <w:tc>
           <w:tcPr>
@@ -23648,12 +23686,6 @@
             <w:insideH w:val="single" w:color="auto" w:sz="4" w:space="0"/>
             <w:insideV w:val="single" w:color="auto" w:sz="4" w:space="0"/>
           </w:tblBorders>
-          <w:tblCellMar>
-            <w:top w:w="0" w:type="dxa"/>
-            <w:left w:w="108" w:type="dxa"/>
-            <w:bottom w:w="0" w:type="dxa"/>
-            <w:right w:w="108" w:type="dxa"/>
-          </w:tblCellMar>
         </w:tblPrEx>
         <w:trPr>
           <w:trHeight w:val="90" w:hRule="atLeast"/>
@@ -24543,12 +24575,6 @@
             <w:insideH w:val="single" w:color="auto" w:sz="4" w:space="0"/>
             <w:insideV w:val="single" w:color="auto" w:sz="4" w:space="0"/>
           </w:tblBorders>
-          <w:tblCellMar>
-            <w:top w:w="0" w:type="dxa"/>
-            <w:left w:w="108" w:type="dxa"/>
-            <w:bottom w:w="0" w:type="dxa"/>
-            <w:right w:w="108" w:type="dxa"/>
-          </w:tblCellMar>
         </w:tblPrEx>
         <w:tc>
           <w:tcPr>
@@ -29404,6 +29430,12 @@
             <w:insideH w:val="single" w:color="auto" w:sz="4" w:space="0"/>
             <w:insideV w:val="single" w:color="auto" w:sz="4" w:space="0"/>
           </w:tblBorders>
+          <w:tblCellMar>
+            <w:top w:w="0" w:type="dxa"/>
+            <w:left w:w="108" w:type="dxa"/>
+            <w:bottom w:w="0" w:type="dxa"/>
+            <w:right w:w="108" w:type="dxa"/>
+          </w:tblCellMar>
         </w:tblPrEx>
         <w:trPr>
           <w:trHeight w:val="90" w:hRule="atLeast"/>
@@ -30029,6 +30061,12 @@
             <w:insideH w:val="single" w:color="auto" w:sz="4" w:space="0"/>
             <w:insideV w:val="single" w:color="auto" w:sz="4" w:space="0"/>
           </w:tblBorders>
+          <w:tblCellMar>
+            <w:top w:w="0" w:type="dxa"/>
+            <w:left w:w="108" w:type="dxa"/>
+            <w:bottom w:w="0" w:type="dxa"/>
+            <w:right w:w="108" w:type="dxa"/>
+          </w:tblCellMar>
         </w:tblPrEx>
         <w:tc>
           <w:tcPr>
@@ -31436,6 +31474,12 @@
             <w:insideH w:val="single" w:color="auto" w:sz="4" w:space="0"/>
             <w:insideV w:val="single" w:color="auto" w:sz="4" w:space="0"/>
           </w:tblBorders>
+          <w:tblCellMar>
+            <w:top w:w="0" w:type="dxa"/>
+            <w:left w:w="108" w:type="dxa"/>
+            <w:bottom w:w="0" w:type="dxa"/>
+            <w:right w:w="108" w:type="dxa"/>
+          </w:tblCellMar>
         </w:tblPrEx>
         <w:trPr>
           <w:trHeight w:val="90" w:hRule="atLeast"/>
@@ -33928,6 +33972,12 @@
             <w:insideH w:val="single" w:color="auto" w:sz="4" w:space="0"/>
             <w:insideV w:val="single" w:color="auto" w:sz="4" w:space="0"/>
           </w:tblBorders>
+          <w:tblCellMar>
+            <w:top w:w="0" w:type="dxa"/>
+            <w:left w:w="108" w:type="dxa"/>
+            <w:bottom w:w="0" w:type="dxa"/>
+            <w:right w:w="108" w:type="dxa"/>
+          </w:tblCellMar>
         </w:tblPrEx>
         <w:tc>
           <w:tcPr>
@@ -43495,6 +43545,12 @@
             <w:insideH w:val="single" w:color="auto" w:sz="4" w:space="0"/>
             <w:insideV w:val="single" w:color="auto" w:sz="4" w:space="0"/>
           </w:tblBorders>
+          <w:tblCellMar>
+            <w:top w:w="0" w:type="dxa"/>
+            <w:left w:w="108" w:type="dxa"/>
+            <w:bottom w:w="0" w:type="dxa"/>
+            <w:right w:w="108" w:type="dxa"/>
+          </w:tblCellMar>
         </w:tblPrEx>
         <w:tc>
           <w:tcPr>
@@ -43826,6 +43882,12 @@
             <w:insideH w:val="single" w:color="auto" w:sz="4" w:space="0"/>
             <w:insideV w:val="single" w:color="auto" w:sz="4" w:space="0"/>
           </w:tblBorders>
+          <w:tblCellMar>
+            <w:top w:w="0" w:type="dxa"/>
+            <w:left w:w="108" w:type="dxa"/>
+            <w:bottom w:w="0" w:type="dxa"/>
+            <w:right w:w="108" w:type="dxa"/>
+          </w:tblCellMar>
         </w:tblPrEx>
         <w:tc>
           <w:tcPr>
@@ -45117,12 +45179,6 @@
             <w:insideH w:val="single" w:color="auto" w:sz="4" w:space="0"/>
             <w:insideV w:val="single" w:color="auto" w:sz="4" w:space="0"/>
           </w:tblBorders>
-          <w:tblCellMar>
-            <w:top w:w="0" w:type="dxa"/>
-            <w:left w:w="108" w:type="dxa"/>
-            <w:bottom w:w="0" w:type="dxa"/>
-            <w:right w:w="108" w:type="dxa"/>
-          </w:tblCellMar>
         </w:tblPrEx>
         <w:tc>
           <w:tcPr>
@@ -45177,6 +45233,12 @@
             <w:insideH w:val="single" w:color="auto" w:sz="4" w:space="0"/>
             <w:insideV w:val="single" w:color="auto" w:sz="4" w:space="0"/>
           </w:tblBorders>
+          <w:tblCellMar>
+            <w:top w:w="0" w:type="dxa"/>
+            <w:left w:w="108" w:type="dxa"/>
+            <w:bottom w:w="0" w:type="dxa"/>
+            <w:right w:w="108" w:type="dxa"/>
+          </w:tblCellMar>
         </w:tblPrEx>
         <w:tc>
           <w:tcPr>
@@ -50430,6 +50492,12 @@
             <w:insideH w:val="single" w:color="auto" w:sz="4" w:space="0"/>
             <w:insideV w:val="single" w:color="auto" w:sz="4" w:space="0"/>
           </w:tblBorders>
+          <w:tblCellMar>
+            <w:top w:w="0" w:type="dxa"/>
+            <w:left w:w="108" w:type="dxa"/>
+            <w:bottom w:w="0" w:type="dxa"/>
+            <w:right w:w="108" w:type="dxa"/>
+          </w:tblCellMar>
         </w:tblPrEx>
         <w:tc>
           <w:tcPr>

</xml_diff>